<commit_message>
Added some test cases. Finished report.
</commit_message>
<xml_diff>
--- a/report/report.docx
+++ b/report/report.docx
@@ -625,8 +625,6 @@
           <w:sz w:val="24"/>
         </w:rPr>
       </w:pPr>
-      <w:bookmarkStart w:id="0" w:name="_GoBack"/>
-      <w:bookmarkEnd w:id="0"/>
     </w:p>
     <w:p>
       <w:pPr>
@@ -977,6 +975,123 @@
           <w:sz w:val="24"/>
         </w:rPr>
       </w:pPr>
+      <w:r>
+        <w:rPr>
+          <w:rFonts w:ascii="Cambria" w:hAnsi="Cambria"/>
+          <w:sz w:val="24"/>
+        </w:rPr>
+        <w:br/>
+        <w:t xml:space="preserve">As mentioned previously, we use Gulp to preprocess our server. This means that Gulp also runs automated testing with Mocha. Every time that the server deploys, Gulp automatically runs the given unit tests in the “tests” folder. </w:t>
+      </w:r>
+      <w:r>
+        <w:rPr>
+          <w:rFonts w:ascii="Cambria" w:hAnsi="Cambria"/>
+          <w:sz w:val="24"/>
+        </w:rPr>
+        <w:t>The server only runs when the tests pass.</w:t>
+      </w:r>
+    </w:p>
+    <w:p>
+      <w:pPr>
+        <w:spacing w:line="240" w:lineRule="auto"/>
+        <w:jc w:val="center"/>
+        <w:rPr>
+          <w:rFonts w:ascii="Cambria" w:hAnsi="Cambria"/>
+          <w:sz w:val="24"/>
+        </w:rPr>
+      </w:pPr>
+      <w:r>
+        <w:rPr>
+          <w:rFonts w:ascii="Cambria" w:hAnsi="Cambria"/>
+          <w:noProof/>
+          <w:sz w:val="24"/>
+          <w:lang w:eastAsia="ja-JP"/>
+        </w:rPr>
+        <w:drawing>
+          <wp:inline distT="0" distB="0" distL="0" distR="0">
+            <wp:extent cx="5172075" cy="1114425"/>
+            <wp:effectExtent l="19050" t="19050" r="28575" b="28575"/>
+            <wp:docPr id="5" name="Picture 5"/>
+            <wp:cNvGraphicFramePr>
+              <a:graphicFrameLocks xmlns:a="http://schemas.openxmlformats.org/drawingml/2006/main" noChangeAspect="1"/>
+            </wp:cNvGraphicFramePr>
+            <a:graphic xmlns:a="http://schemas.openxmlformats.org/drawingml/2006/main">
+              <a:graphicData uri="http://schemas.openxmlformats.org/drawingml/2006/picture">
+                <pic:pic xmlns:pic="http://schemas.openxmlformats.org/drawingml/2006/picture">
+                  <pic:nvPicPr>
+                    <pic:cNvPr id="0" name="Picture 5"/>
+                    <pic:cNvPicPr>
+                      <a:picLocks noChangeAspect="1" noChangeArrowheads="1"/>
+                    </pic:cNvPicPr>
+                  </pic:nvPicPr>
+                  <pic:blipFill>
+                    <a:blip r:embed="rId13">
+                      <a:extLst>
+                        <a:ext uri="{28A0092B-C50C-407E-A947-70E740481C1C}">
+                          <a14:useLocalDpi xmlns:a14="http://schemas.microsoft.com/office/drawing/2010/main" val="0"/>
+                        </a:ext>
+                      </a:extLst>
+                    </a:blip>
+                    <a:srcRect/>
+                    <a:stretch>
+                      <a:fillRect/>
+                    </a:stretch>
+                  </pic:blipFill>
+                  <pic:spPr bwMode="auto">
+                    <a:xfrm>
+                      <a:off x="0" y="0"/>
+                      <a:ext cx="5172075" cy="1114425"/>
+                    </a:xfrm>
+                    <a:prstGeom prst="rect">
+                      <a:avLst/>
+                    </a:prstGeom>
+                    <a:noFill/>
+                    <a:ln>
+                      <a:solidFill>
+                        <a:schemeClr val="bg1"/>
+                      </a:solidFill>
+                    </a:ln>
+                  </pic:spPr>
+                </pic:pic>
+              </a:graphicData>
+            </a:graphic>
+          </wp:inline>
+        </w:drawing>
+      </w:r>
+    </w:p>
+    <w:p>
+      <w:pPr>
+        <w:spacing w:line="240" w:lineRule="auto"/>
+        <w:rPr>
+          <w:rFonts w:ascii="Cambria" w:hAnsi="Cambria"/>
+          <w:sz w:val="24"/>
+        </w:rPr>
+      </w:pPr>
+      <w:r>
+        <w:rPr>
+          <w:rFonts w:ascii="Cambria" w:hAnsi="Cambria"/>
+          <w:sz w:val="24"/>
+        </w:rPr>
+        <w:t>We looked at each function in our main file and tested whether it worked or not. Some database queries were also tested. So far, we have only tested the back-end.</w:t>
+      </w:r>
+      <w:bookmarkStart w:id="0" w:name="_GoBack"/>
+      <w:bookmarkEnd w:id="0"/>
+    </w:p>
+    <w:p>
+      <w:pPr>
+        <w:spacing w:line="240" w:lineRule="auto"/>
+        <w:rPr>
+          <w:rFonts w:ascii="Cambria" w:hAnsi="Cambria"/>
+          <w:sz w:val="24"/>
+        </w:rPr>
+      </w:pPr>
+      <w:r>
+        <w:rPr>
+          <w:rFonts w:ascii="Cambria" w:hAnsi="Cambria"/>
+          <w:sz w:val="24"/>
+        </w:rPr>
+        <w:t>In the future, we do wish to implement client-side testing (on the browser and its functions) as well as testing of an active server (i.e. running tests after a server is already up) through simulating browser requests and checking status codes.</w:t>
+      </w:r>
     </w:p>
     <w:p>
       <w:pPr>
@@ -1054,6 +1169,13 @@
           <w:sz w:val="24"/>
         </w:rPr>
         <w:br/>
+      </w:r>
+      <w:r>
+        <w:rPr>
+          <w:rFonts w:ascii="Cambria" w:hAnsi="Cambria"/>
+          <w:sz w:val="24"/>
+        </w:rPr>
+        <w:lastRenderedPageBreak/>
         <w:t>3</w:t>
       </w:r>
       <w:r>
@@ -1206,7 +1328,6 @@
           <w:rFonts w:ascii="Cambria" w:hAnsi="Cambria"/>
           <w:sz w:val="24"/>
         </w:rPr>
-        <w:lastRenderedPageBreak/>
         <w:t xml:space="preserve">8. High logical organization of the Node.js back-end. All files having to do with different </w:t>
       </w:r>
       <w:r>
@@ -1319,7 +1440,15 @@
           <w:rFonts w:ascii="Cambria" w:hAnsi="Cambria"/>
           <w:sz w:val="24"/>
         </w:rPr>
-        <w:t>One feature that was considered for Phase I was an extended administrator panel. The original mockup included user profile searching, database statistics and the handling of user reports. All of these were additional features that were scrapped. User profile searching would work similarly to post searching, but only by first and last name and/or email address. It would list users that matched the given query. Database statistics were simply some numbers, such as a count of the number of users currently registered, or a count of the number of posts made. These would be easily pulled from the database. Finally, user reports would come in handy for a site such as RepuTech that values reputation, as private reports could enable shady activity to be reported to administrators. These would come up as a panel in the administrator panel, and an administrator would see information of bot</w:t>
+        <w:t xml:space="preserve">One feature that was considered for Phase I was an extended administrator panel. The original mockup included user profile searching, database statistics and the handling of user reports. All of these were additional features that were scrapped. User profile searching would work similarly to post searching, but only by first and last name and/or email address. It would list users that matched the given query. Database statistics were simply some numbers, such as a count of the number of users currently registered, or a count of the number of posts made. These would be easily pulled from the database. Finally, user reports would come in handy for a site such as RepuTech that values reputation, as private reports could enable shady activity to be reported to administrators. </w:t>
+      </w:r>
+      <w:r>
+        <w:rPr>
+          <w:rFonts w:ascii="Cambria" w:hAnsi="Cambria"/>
+          <w:sz w:val="24"/>
+        </w:rPr>
+        <w:lastRenderedPageBreak/>
+        <w:t>These would come up as a panel in the administrator panel, and an administrator would see information of bot</w:t>
       </w:r>
       <w:r>
         <w:rPr>
@@ -1384,7 +1513,6 @@
           <w:color w:val="auto"/>
           <w:u w:val="single"/>
         </w:rPr>
-        <w:lastRenderedPageBreak/>
         <w:t>The Team</w:t>
       </w:r>
     </w:p>
@@ -1419,7 +1547,7 @@
         </w:rPr>
         <w:t xml:space="preserve">: </w:t>
       </w:r>
-      <w:hyperlink r:id="rId13" w:history="1">
+      <w:hyperlink r:id="rId14" w:history="1">
         <w:r>
           <w:rPr>
             <w:rStyle w:val="Hyperlink"/>
@@ -1445,7 +1573,7 @@
         </w:rPr>
         <w:t xml:space="preserve">Heroku URL: </w:t>
       </w:r>
-      <w:hyperlink r:id="rId14" w:history="1">
+      <w:hyperlink r:id="rId15" w:history="1">
         <w:r>
           <w:rPr>
             <w:rStyle w:val="Hyperlink"/>
@@ -1455,6 +1583,28 @@
           <w:t>https://reputech.herokuapp.com/</w:t>
         </w:r>
       </w:hyperlink>
+      <w:r>
+        <w:rPr>
+          <w:rFonts w:ascii="Cambria" w:hAnsi="Cambria"/>
+          <w:sz w:val="24"/>
+        </w:rPr>
+        <w:br/>
+      </w:r>
+      <w:r>
+        <w:rPr>
+          <w:rFonts w:ascii="Cambria" w:hAnsi="Cambria"/>
+          <w:b/>
+          <w:sz w:val="24"/>
+        </w:rPr>
+        <w:t xml:space="preserve">Instructions on how to use the app: </w:t>
+      </w:r>
+      <w:r>
+        <w:rPr>
+          <w:rFonts w:ascii="Cambria" w:hAnsi="Cambria"/>
+          <w:sz w:val="24"/>
+        </w:rPr>
+        <w:t>Found in readme.txt</w:t>
+      </w:r>
     </w:p>
     <w:p>
       <w:pPr>

</xml_diff>